<commit_message>
Site updated: 2019-04-23 12:37:23
</commit_message>
<xml_diff>
--- a/posts/4e5006b6/01筹备设立业主大会的申请书.docx
+++ b/posts/4e5006b6/01筹备设立业主大会的申请书.docx
@@ -18,7 +18,7 @@
           <w:sz w:val="44"/>
           <w:szCs w:val="44"/>
         </w:rPr>
-        <w:t>兰考县兰湾国际（</w:t>
+        <w:t>关于要求指导兰考县兰湾国际</w:t>
       </w:r>
       <w:r>
         <w:rPr>
@@ -26,15 +26,7 @@
           <w:sz w:val="44"/>
           <w:szCs w:val="44"/>
         </w:rPr>
-        <w:t>A</w:t>
-      </w:r>
-      <w:r>
-        <w:rPr>
-          <w:rFonts w:ascii="方正小标宋简体" w:eastAsia="方正小标宋简体" w:hint="eastAsia"/>
-          <w:sz w:val="44"/>
-          <w:szCs w:val="44"/>
-        </w:rPr>
-        <w:t>区）小区</w:t>
+        <w:t>小区</w:t>
       </w:r>
     </w:p>
     <w:p>
@@ -53,7 +45,31 @@
           <w:sz w:val="44"/>
           <w:szCs w:val="44"/>
         </w:rPr>
-        <w:t>筹备设立业主大会的申请书</w:t>
+        <w:t>成立首次</w:t>
+      </w:r>
+      <w:r>
+        <w:rPr>
+          <w:rFonts w:ascii="方正小标宋简体" w:eastAsia="方正小标宋简体" w:hint="eastAsia"/>
+          <w:sz w:val="44"/>
+          <w:szCs w:val="44"/>
+        </w:rPr>
+        <w:t>业主大会</w:t>
+      </w:r>
+      <w:r>
+        <w:rPr>
+          <w:rFonts w:ascii="方正小标宋简体" w:eastAsia="方正小标宋简体" w:hint="eastAsia"/>
+          <w:sz w:val="44"/>
+          <w:szCs w:val="44"/>
+        </w:rPr>
+        <w:t>的</w:t>
+      </w:r>
+      <w:r>
+        <w:rPr>
+          <w:rFonts w:ascii="方正小标宋简体" w:eastAsia="方正小标宋简体" w:hint="eastAsia"/>
+          <w:sz w:val="44"/>
+          <w:szCs w:val="44"/>
+        </w:rPr>
+        <w:t>申请书</w:t>
       </w:r>
       <w:r>
         <w:rPr>
@@ -119,7 +135,7 @@
           <w:sz w:val="32"/>
           <w:szCs w:val="32"/>
         </w:rPr>
-        <w:t>兰湾国际（</w:t>
+        <w:t>兰湾国际</w:t>
       </w:r>
       <w:r>
         <w:rPr>
@@ -127,33 +143,41 @@
           <w:sz w:val="32"/>
           <w:szCs w:val="32"/>
         </w:rPr>
-        <w:t>A</w:t>
-      </w:r>
+        <w:t>小区位于</w:t>
+      </w:r>
+      <w:proofErr w:type="gramStart"/>
       <w:r>
         <w:rPr>
           <w:rFonts w:ascii="仿宋_GB2312" w:eastAsia="仿宋_GB2312" w:hint="eastAsia"/>
           <w:sz w:val="32"/>
           <w:szCs w:val="32"/>
         </w:rPr>
-        <w:t>区）小区位于</w:t>
-      </w:r>
-      <w:proofErr w:type="gramStart"/>
+        <w:t>兰考县考城路</w:t>
+      </w:r>
+      <w:proofErr w:type="gramEnd"/>
       <w:r>
         <w:rPr>
           <w:rFonts w:ascii="仿宋_GB2312" w:eastAsia="仿宋_GB2312" w:hint="eastAsia"/>
           <w:sz w:val="32"/>
           <w:szCs w:val="32"/>
         </w:rPr>
-        <w:t>兰考县考城路</w:t>
-      </w:r>
-      <w:proofErr w:type="gramEnd"/>
+        <w:t>与黄河路交叉口向西15</w:t>
+      </w:r>
+      <w:r>
+        <w:rPr>
+          <w:rFonts w:ascii="仿宋_GB2312" w:eastAsia="仿宋_GB2312"/>
+          <w:sz w:val="32"/>
+          <w:szCs w:val="32"/>
+        </w:rPr>
+        <w:t>0</w:t>
+      </w:r>
       <w:r>
         <w:rPr>
           <w:rFonts w:ascii="仿宋_GB2312" w:eastAsia="仿宋_GB2312" w:hint="eastAsia"/>
           <w:sz w:val="32"/>
           <w:szCs w:val="32"/>
         </w:rPr>
-        <w:t>与黄河路交叉口向西</w:t>
+        <w:t>米路北，小区用地面积65062.1平米。按照规划</w:t>
       </w:r>
       <w:r>
         <w:rPr>
@@ -161,7 +185,7 @@
           <w:sz w:val="32"/>
           <w:szCs w:val="32"/>
         </w:rPr>
-        <w:t>1</w:t>
+        <w:t>兰湾国际A区</w:t>
       </w:r>
       <w:r>
         <w:rPr>
@@ -169,15 +193,7 @@
           <w:sz w:val="32"/>
           <w:szCs w:val="32"/>
         </w:rPr>
-        <w:t>5</w:t>
-      </w:r>
-      <w:r>
-        <w:rPr>
-          <w:rFonts w:ascii="仿宋_GB2312" w:eastAsia="仿宋_GB2312"/>
-          <w:sz w:val="32"/>
-          <w:szCs w:val="32"/>
-        </w:rPr>
-        <w:t>0</w:t>
+        <w:t>总建筑面积199859.07平米。按照规划许可文件该小区建筑住宅1387套，本小区专有部分交付的建筑面积已达到建筑总面积的50%以上，已入住业主户数达到总业主数的30%以上</w:t>
       </w:r>
       <w:r>
         <w:rPr>
@@ -185,7 +201,7 @@
           <w:sz w:val="32"/>
           <w:szCs w:val="32"/>
         </w:rPr>
-        <w:t>米路北，小区</w:t>
+        <w:t>（详见附件2）</w:t>
       </w:r>
       <w:r>
         <w:rPr>
@@ -193,31 +209,34 @@
           <w:sz w:val="32"/>
           <w:szCs w:val="32"/>
         </w:rPr>
-        <w:t>用</w:t>
+        <w:t>。按照《河南省物业管理条例》的规定，已符合设立业主大会、选举业主委员会的条件，现申请成立</w:t>
       </w:r>
       <w:r>
         <w:rPr>
           <w:rFonts w:ascii="仿宋_GB2312" w:eastAsia="仿宋_GB2312" w:hint="eastAsia"/>
           <w:sz w:val="32"/>
           <w:szCs w:val="32"/>
-        </w:rPr>
-        <w:t>地面积</w:t>
+          <w:u w:val="single"/>
+        </w:rPr>
+        <w:t xml:space="preserve"> </w:t>
       </w:r>
       <w:r>
         <w:rPr>
           <w:rFonts w:ascii="仿宋_GB2312" w:eastAsia="仿宋_GB2312" w:hint="eastAsia"/>
           <w:sz w:val="32"/>
           <w:szCs w:val="32"/>
-        </w:rPr>
-        <w:t>65062.1</w:t>
+          <w:u w:val="single"/>
+        </w:rPr>
+        <w:t>兰湾国际</w:t>
       </w:r>
       <w:r>
         <w:rPr>
           <w:rFonts w:ascii="仿宋_GB2312" w:eastAsia="仿宋_GB2312" w:hint="eastAsia"/>
           <w:sz w:val="32"/>
           <w:szCs w:val="32"/>
-        </w:rPr>
-        <w:t>平米。按照规划总建筑面积</w:t>
+          <w:u w:val="single"/>
+        </w:rPr>
+        <w:t xml:space="preserve">小区 </w:t>
       </w:r>
       <w:r>
         <w:rPr>
@@ -225,7 +244,7 @@
           <w:sz w:val="32"/>
           <w:szCs w:val="32"/>
         </w:rPr>
-        <w:t xml:space="preserve">    199859.07</w:t>
+        <w:t>业主大会。</w:t>
       </w:r>
       <w:r>
         <w:rPr>
@@ -233,140 +252,7 @@
           <w:sz w:val="32"/>
           <w:szCs w:val="32"/>
         </w:rPr>
-        <w:t>平米。按照规划许可文件该小区建筑住宅</w:t>
-      </w:r>
-      <w:r>
-        <w:rPr>
-          <w:rFonts w:ascii="仿宋_GB2312" w:eastAsia="仿宋_GB2312" w:hint="eastAsia"/>
-          <w:sz w:val="32"/>
-          <w:szCs w:val="32"/>
-        </w:rPr>
-        <w:t>1387</w:t>
-      </w:r>
-      <w:r>
-        <w:rPr>
-          <w:rFonts w:ascii="仿宋_GB2312" w:eastAsia="仿宋_GB2312" w:hint="eastAsia"/>
-          <w:sz w:val="32"/>
-          <w:szCs w:val="32"/>
-        </w:rPr>
-        <w:t>套，本小区专有部分交付的建筑面积已达到建筑总面积的</w:t>
-      </w:r>
-      <w:r>
-        <w:rPr>
-          <w:rFonts w:ascii="仿宋_GB2312" w:eastAsia="仿宋_GB2312" w:hint="eastAsia"/>
-          <w:sz w:val="32"/>
-          <w:szCs w:val="32"/>
-        </w:rPr>
-        <w:t>50%</w:t>
-      </w:r>
-      <w:r>
-        <w:rPr>
-          <w:rFonts w:ascii="仿宋_GB2312" w:eastAsia="仿宋_GB2312" w:hint="eastAsia"/>
-          <w:sz w:val="32"/>
-          <w:szCs w:val="32"/>
-        </w:rPr>
-        <w:t>以上，已入住业主户数达到</w:t>
-      </w:r>
-      <w:r>
-        <w:rPr>
-          <w:rFonts w:ascii="仿宋_GB2312" w:eastAsia="仿宋_GB2312" w:hint="eastAsia"/>
-          <w:sz w:val="32"/>
-          <w:szCs w:val="32"/>
-        </w:rPr>
-        <w:t>总业主数的</w:t>
-      </w:r>
-      <w:r>
-        <w:rPr>
-          <w:rFonts w:ascii="仿宋_GB2312" w:eastAsia="仿宋_GB2312" w:hint="eastAsia"/>
-          <w:sz w:val="32"/>
-          <w:szCs w:val="32"/>
-        </w:rPr>
-        <w:t>30%</w:t>
-      </w:r>
-      <w:r>
-        <w:rPr>
-          <w:rFonts w:ascii="仿宋_GB2312" w:eastAsia="仿宋_GB2312" w:hint="eastAsia"/>
-          <w:sz w:val="32"/>
-          <w:szCs w:val="32"/>
-        </w:rPr>
-        <w:t>以上</w:t>
-      </w:r>
-      <w:r>
-        <w:rPr>
-          <w:rFonts w:ascii="仿宋_GB2312" w:eastAsia="仿宋_GB2312" w:hint="eastAsia"/>
-          <w:sz w:val="32"/>
-          <w:szCs w:val="32"/>
-        </w:rPr>
-        <w:t>。</w:t>
-      </w:r>
-      <w:r>
-        <w:rPr>
-          <w:rFonts w:ascii="仿宋_GB2312" w:eastAsia="仿宋_GB2312" w:hint="eastAsia"/>
-          <w:sz w:val="32"/>
-          <w:szCs w:val="32"/>
-        </w:rPr>
-        <w:t>按照《河南省物业管理条例》的规定，已符合设立业主大会、选举业主委员会的条件，现申请成立</w:t>
-      </w:r>
-      <w:r>
-        <w:rPr>
-          <w:rFonts w:ascii="仿宋_GB2312" w:eastAsia="仿宋_GB2312" w:hint="eastAsia"/>
-          <w:sz w:val="32"/>
-          <w:szCs w:val="32"/>
-          <w:u w:val="single"/>
-        </w:rPr>
-        <w:t xml:space="preserve"> </w:t>
-      </w:r>
-      <w:r>
-        <w:rPr>
-          <w:rFonts w:ascii="仿宋_GB2312" w:eastAsia="仿宋_GB2312" w:hint="eastAsia"/>
-          <w:sz w:val="32"/>
-          <w:szCs w:val="32"/>
-          <w:u w:val="single"/>
-        </w:rPr>
-        <w:t>兰湾国际（</w:t>
-      </w:r>
-      <w:r>
-        <w:rPr>
-          <w:rFonts w:ascii="仿宋_GB2312" w:eastAsia="仿宋_GB2312" w:hint="eastAsia"/>
-          <w:sz w:val="32"/>
-          <w:szCs w:val="32"/>
-          <w:u w:val="single"/>
-        </w:rPr>
-        <w:t>A</w:t>
-      </w:r>
-      <w:r>
-        <w:rPr>
-          <w:rFonts w:ascii="仿宋_GB2312" w:eastAsia="仿宋_GB2312" w:hint="eastAsia"/>
-          <w:sz w:val="32"/>
-          <w:szCs w:val="32"/>
-          <w:u w:val="single"/>
-        </w:rPr>
-        <w:t>区）小区</w:t>
-      </w:r>
-      <w:r>
-        <w:rPr>
-          <w:rFonts w:ascii="仿宋_GB2312" w:eastAsia="仿宋_GB2312" w:hint="eastAsia"/>
-          <w:sz w:val="32"/>
-          <w:szCs w:val="32"/>
-          <w:u w:val="single"/>
-        </w:rPr>
-        <w:t xml:space="preserve"> </w:t>
-      </w:r>
-      <w:r>
-        <w:rPr>
-          <w:rFonts w:ascii="仿宋_GB2312" w:eastAsia="仿宋_GB2312" w:hint="eastAsia"/>
-          <w:sz w:val="32"/>
-          <w:szCs w:val="32"/>
-        </w:rPr>
-        <w:t>业主大会。</w:t>
-      </w:r>
-      <w:r>
-        <w:rPr>
-          <w:rFonts w:ascii="仿宋_GB2312" w:eastAsia="仿宋_GB2312" w:hint="eastAsia"/>
-          <w:sz w:val="32"/>
-          <w:szCs w:val="32"/>
-        </w:rPr>
-        <w:t xml:space="preserve"> </w:t>
+        <w:t>请贵单位派员指导。</w:t>
       </w:r>
     </w:p>
     <w:p>
@@ -379,6 +265,17 @@
           <w:szCs w:val="32"/>
         </w:rPr>
       </w:pPr>
+    </w:p>
+    <w:p>
+      <w:pPr>
+        <w:pStyle w:val="ab"/>
+        <w:ind w:firstLineChars="200" w:firstLine="640"/>
+        <w:rPr>
+          <w:rFonts w:ascii="仿宋_GB2312" w:eastAsia="仿宋_GB2312"/>
+          <w:sz w:val="32"/>
+          <w:szCs w:val="32"/>
+        </w:rPr>
+      </w:pPr>
       <w:r>
         <w:rPr>
           <w:rFonts w:ascii="仿宋_GB2312" w:eastAsia="仿宋_GB2312" w:hint="eastAsia"/>
@@ -403,6 +300,26 @@
         <w:pStyle w:val="ab"/>
         <w:rPr>
           <w:rFonts w:ascii="仿宋_GB2312" w:eastAsia="仿宋_GB2312"/>
+          <w:sz w:val="32"/>
+          <w:szCs w:val="32"/>
+        </w:rPr>
+      </w:pPr>
+    </w:p>
+    <w:p>
+      <w:pPr>
+        <w:pStyle w:val="ab"/>
+        <w:rPr>
+          <w:rFonts w:ascii="仿宋_GB2312" w:eastAsia="仿宋_GB2312"/>
+          <w:sz w:val="32"/>
+          <w:szCs w:val="32"/>
+        </w:rPr>
+      </w:pPr>
+    </w:p>
+    <w:p>
+      <w:pPr>
+        <w:pStyle w:val="ab"/>
+        <w:rPr>
+          <w:rFonts w:ascii="仿宋_GB2312" w:eastAsia="仿宋_GB2312" w:hint="eastAsia"/>
           <w:sz w:val="32"/>
           <w:szCs w:val="32"/>
         </w:rPr>
@@ -456,7 +373,7 @@
           <w:sz w:val="32"/>
           <w:szCs w:val="32"/>
         </w:rPr>
-        <w:t>兰湾国际（</w:t>
+        <w:t>兰湾国际</w:t>
       </w:r>
       <w:r>
         <w:rPr>
@@ -464,15 +381,7 @@
           <w:sz w:val="32"/>
           <w:szCs w:val="32"/>
         </w:rPr>
-        <w:t>A</w:t>
-      </w:r>
-      <w:r>
-        <w:rPr>
-          <w:rFonts w:ascii="仿宋_GB2312" w:eastAsia="仿宋_GB2312" w:hint="eastAsia"/>
-          <w:sz w:val="32"/>
-          <w:szCs w:val="32"/>
-        </w:rPr>
-        <w:t>区）小区全体业主</w:t>
+        <w:t>小区全体业主</w:t>
       </w:r>
     </w:p>
     <w:p>
@@ -518,7 +427,23 @@
           <w:sz w:val="32"/>
           <w:szCs w:val="32"/>
         </w:rPr>
-        <w:t>年</w:t>
+        <w:t xml:space="preserve">年 </w:t>
+      </w:r>
+      <w:r>
+        <w:rPr>
+          <w:rFonts w:ascii="仿宋_GB2312" w:eastAsia="仿宋_GB2312"/>
+          <w:sz w:val="32"/>
+          <w:szCs w:val="32"/>
+        </w:rPr>
+        <w:t xml:space="preserve"> </w:t>
+      </w:r>
+      <w:r>
+        <w:rPr>
+          <w:rFonts w:ascii="仿宋_GB2312" w:eastAsia="仿宋_GB2312"/>
+          <w:sz w:val="32"/>
+          <w:szCs w:val="32"/>
+        </w:rPr>
+        <w:t xml:space="preserve"> </w:t>
       </w:r>
       <w:r>
         <w:rPr>
@@ -526,7 +451,7 @@
           <w:sz w:val="32"/>
           <w:szCs w:val="32"/>
         </w:rPr>
-        <w:t xml:space="preserve"> </w:t>
+        <w:t xml:space="preserve">月 </w:t>
       </w:r>
       <w:r>
         <w:rPr>
@@ -534,40 +459,10 @@
           <w:sz w:val="32"/>
           <w:szCs w:val="32"/>
         </w:rPr>
-        <w:t xml:space="preserve"> </w:t>
-      </w:r>
-      <w:r>
-        <w:rPr>
-          <w:rFonts w:ascii="仿宋_GB2312" w:eastAsia="仿宋_GB2312" w:hint="eastAsia"/>
-          <w:sz w:val="32"/>
-          <w:szCs w:val="32"/>
-        </w:rPr>
-        <w:t>3</w:t>
-      </w:r>
-      <w:r>
-        <w:rPr>
-          <w:rFonts w:ascii="仿宋_GB2312" w:eastAsia="仿宋_GB2312" w:hint="eastAsia"/>
-          <w:sz w:val="32"/>
-          <w:szCs w:val="32"/>
-        </w:rPr>
-        <w:t>月</w:t>
-      </w:r>
-      <w:r>
-        <w:rPr>
-          <w:rFonts w:ascii="仿宋_GB2312" w:eastAsia="仿宋_GB2312" w:hint="eastAsia"/>
-          <w:sz w:val="32"/>
-          <w:szCs w:val="32"/>
-        </w:rPr>
         <w:t xml:space="preserve">  </w:t>
       </w:r>
-      <w:r>
-        <w:rPr>
-          <w:rFonts w:ascii="仿宋_GB2312" w:eastAsia="仿宋_GB2312" w:hint="eastAsia"/>
-          <w:sz w:val="32"/>
-          <w:szCs w:val="32"/>
-        </w:rPr>
-        <w:t>31</w:t>
-      </w:r>
+      <w:bookmarkStart w:id="0" w:name="_GoBack"/>
+      <w:bookmarkEnd w:id="0"/>
       <w:r>
         <w:rPr>
           <w:rFonts w:ascii="仿宋_GB2312" w:eastAsia="仿宋_GB2312" w:hint="eastAsia"/>
@@ -579,12 +474,21 @@
     </w:p>
     <w:p>
       <w:pPr>
-        <w:pStyle w:val="a4"/>
-        <w:spacing w:line="800" w:lineRule="exact"/>
-        <w:ind w:firstLineChars="150" w:firstLine="480"/>
-        <w:rPr>
-          <w:rFonts w:ascii="楷体_GB2312" w:eastAsia="楷体_GB2312"/>
-          <w:bCs/>
+        <w:pStyle w:val="ab"/>
+        <w:jc w:val="right"/>
+        <w:rPr>
+          <w:rFonts w:ascii="仿宋_GB2312" w:eastAsia="仿宋_GB2312"/>
+          <w:sz w:val="32"/>
+          <w:szCs w:val="32"/>
+        </w:rPr>
+      </w:pPr>
+    </w:p>
+    <w:p>
+      <w:pPr>
+        <w:pStyle w:val="ab"/>
+        <w:jc w:val="right"/>
+        <w:rPr>
+          <w:rFonts w:ascii="仿宋_GB2312" w:eastAsia="仿宋_GB2312"/>
           <w:sz w:val="32"/>
           <w:szCs w:val="32"/>
         </w:rPr>
@@ -609,7 +513,136 @@
           <w:sz w:val="32"/>
           <w:szCs w:val="32"/>
         </w:rPr>
-        <w:t>附：关于成立业主大会申请人签名表</w:t>
+        <w:t>附件1</w:t>
+      </w:r>
+      <w:r>
+        <w:rPr>
+          <w:rFonts w:ascii="楷体_GB2312" w:eastAsia="楷体_GB2312" w:hint="eastAsia"/>
+          <w:bCs/>
+          <w:sz w:val="32"/>
+          <w:szCs w:val="32"/>
+        </w:rPr>
+        <w:t>：</w:t>
+      </w:r>
+      <w:r>
+        <w:rPr>
+          <w:rFonts w:ascii="楷体_GB2312" w:eastAsia="楷体_GB2312" w:hint="eastAsia"/>
+          <w:bCs/>
+          <w:sz w:val="32"/>
+          <w:szCs w:val="32"/>
+        </w:rPr>
+        <w:t>业主大会申请人签名表</w:t>
+      </w:r>
+    </w:p>
+    <w:p>
+      <w:pPr>
+        <w:pStyle w:val="a4"/>
+        <w:spacing w:line="480" w:lineRule="auto"/>
+        <w:ind w:firstLineChars="200" w:firstLine="640"/>
+        <w:rPr>
+          <w:rFonts w:ascii="楷体_GB2312" w:eastAsia="楷体_GB2312"/>
+          <w:bCs/>
+          <w:sz w:val="32"/>
+          <w:szCs w:val="32"/>
+        </w:rPr>
+      </w:pPr>
+      <w:r>
+        <w:rPr>
+          <w:rFonts w:ascii="楷体_GB2312" w:eastAsia="楷体_GB2312" w:hint="eastAsia"/>
+          <w:bCs/>
+          <w:sz w:val="32"/>
+          <w:szCs w:val="32"/>
+        </w:rPr>
+        <w:t>附件</w:t>
+      </w:r>
+      <w:r>
+        <w:rPr>
+          <w:rFonts w:ascii="楷体_GB2312" w:eastAsia="楷体_GB2312"/>
+          <w:bCs/>
+          <w:sz w:val="32"/>
+          <w:szCs w:val="32"/>
+        </w:rPr>
+        <w:t>2</w:t>
+      </w:r>
+      <w:r>
+        <w:rPr>
+          <w:rFonts w:ascii="楷体_GB2312" w:eastAsia="楷体_GB2312" w:hint="eastAsia"/>
+          <w:bCs/>
+          <w:sz w:val="32"/>
+          <w:szCs w:val="32"/>
+        </w:rPr>
+        <w:t>：兰湾国际</w:t>
+      </w:r>
+      <w:r>
+        <w:rPr>
+          <w:rFonts w:ascii="楷体_GB2312" w:eastAsia="楷体_GB2312" w:hint="eastAsia"/>
+          <w:bCs/>
+          <w:sz w:val="32"/>
+          <w:szCs w:val="32"/>
+        </w:rPr>
+        <w:t>已</w:t>
+      </w:r>
+      <w:r>
+        <w:rPr>
+          <w:rFonts w:ascii="楷体_GB2312" w:eastAsia="楷体_GB2312" w:hint="eastAsia"/>
+          <w:bCs/>
+          <w:sz w:val="32"/>
+          <w:szCs w:val="32"/>
+        </w:rPr>
+        <w:t>入住</w:t>
+      </w:r>
+      <w:r>
+        <w:rPr>
+          <w:rFonts w:ascii="楷体_GB2312" w:eastAsia="楷体_GB2312" w:hint="eastAsia"/>
+          <w:bCs/>
+          <w:sz w:val="32"/>
+          <w:szCs w:val="32"/>
+        </w:rPr>
+        <w:t>业主</w:t>
+      </w:r>
+      <w:r>
+        <w:rPr>
+          <w:rFonts w:ascii="楷体_GB2312" w:eastAsia="楷体_GB2312" w:hint="eastAsia"/>
+          <w:bCs/>
+          <w:sz w:val="32"/>
+          <w:szCs w:val="32"/>
+        </w:rPr>
+        <w:t>登记</w:t>
+      </w:r>
+      <w:r>
+        <w:rPr>
+          <w:rFonts w:ascii="楷体_GB2312" w:eastAsia="楷体_GB2312" w:hint="eastAsia"/>
+          <w:bCs/>
+          <w:sz w:val="32"/>
+          <w:szCs w:val="32"/>
+        </w:rPr>
+        <w:t>信息</w:t>
+      </w:r>
+      <w:r>
+        <w:rPr>
+          <w:rFonts w:ascii="楷体_GB2312" w:eastAsia="楷体_GB2312" w:hint="eastAsia"/>
+          <w:bCs/>
+          <w:sz w:val="32"/>
+          <w:szCs w:val="32"/>
+        </w:rPr>
+        <w:t>及</w:t>
+      </w:r>
+      <w:r>
+        <w:rPr>
+          <w:rFonts w:ascii="楷体_GB2312" w:eastAsia="楷体_GB2312" w:hint="eastAsia"/>
+          <w:bCs/>
+          <w:sz w:val="32"/>
+          <w:szCs w:val="32"/>
+        </w:rPr>
+        <w:t>说明</w:t>
+      </w:r>
+      <w:r>
+        <w:rPr>
+          <w:rFonts w:ascii="黑体" w:eastAsia="黑体"/>
+          <w:sz w:val="36"/>
+          <w:szCs w:val="36"/>
+        </w:rPr>
+        <w:br w:type="page"/>
       </w:r>
     </w:p>
     <w:p>
@@ -651,7 +684,7 @@
           <w:szCs w:val="36"/>
         </w:rPr>
         <w:lastRenderedPageBreak/>
-        <w:t>兰考县兰湾国际（</w:t>
+        <w:t>附件1</w:t>
       </w:r>
       <w:r>
         <w:rPr>
@@ -659,7 +692,7 @@
           <w:sz w:val="36"/>
           <w:szCs w:val="36"/>
         </w:rPr>
-        <w:t>A</w:t>
+        <w:t>：</w:t>
       </w:r>
       <w:r>
         <w:rPr>
@@ -667,7 +700,15 @@
           <w:sz w:val="36"/>
           <w:szCs w:val="36"/>
         </w:rPr>
-        <w:t>区）小区筹备设立业主大会申请人签名表</w:t>
+        <w:t>业主大会申请人</w:t>
+      </w:r>
+      <w:r>
+        <w:rPr>
+          <w:rFonts w:ascii="方正小标宋简体" w:eastAsia="方正小标宋简体" w:hint="eastAsia"/>
+          <w:sz w:val="36"/>
+          <w:szCs w:val="36"/>
+        </w:rPr>
+        <w:t>签名表</w:t>
       </w:r>
     </w:p>
     <w:tbl>
@@ -722,29 +763,67 @@
                 <w:sz w:val="28"/>
                 <w:szCs w:val="28"/>
               </w:rPr>
-              <w:t>序</w:t>
+              <w:t>序 号</w:t>
             </w:r>
+          </w:p>
+        </w:tc>
+        <w:tc>
+          <w:tcPr>
+            <w:tcW w:w="1323" w:type="dxa"/>
+            <w:vAlign w:val="center"/>
+          </w:tcPr>
+          <w:p>
+            <w:pPr>
+              <w:pStyle w:val="a4"/>
+              <w:spacing w:line="240" w:lineRule="auto"/>
+              <w:ind w:firstLine="0"/>
+              <w:jc w:val="center"/>
+              <w:rPr>
+                <w:rFonts w:ascii="仿宋_GB2312" w:eastAsia="仿宋_GB2312" w:hAnsi="宋体"/>
+                <w:sz w:val="28"/>
+                <w:szCs w:val="28"/>
+              </w:rPr>
+            </w:pPr>
             <w:r>
               <w:rPr>
                 <w:rFonts w:ascii="仿宋_GB2312" w:eastAsia="仿宋_GB2312" w:hAnsi="宋体" w:hint="eastAsia"/>
                 <w:sz w:val="28"/>
                 <w:szCs w:val="28"/>
               </w:rPr>
-              <w:t xml:space="preserve"> </w:t>
+              <w:t>姓 名</w:t>
             </w:r>
+          </w:p>
+        </w:tc>
+        <w:tc>
+          <w:tcPr>
+            <w:tcW w:w="968" w:type="dxa"/>
+            <w:vAlign w:val="center"/>
+          </w:tcPr>
+          <w:p>
+            <w:pPr>
+              <w:pStyle w:val="a4"/>
+              <w:spacing w:line="240" w:lineRule="auto"/>
+              <w:ind w:firstLine="0"/>
+              <w:jc w:val="center"/>
+              <w:rPr>
+                <w:rFonts w:ascii="仿宋_GB2312" w:eastAsia="仿宋_GB2312" w:hAnsi="宋体"/>
+                <w:sz w:val="28"/>
+                <w:szCs w:val="28"/>
+              </w:rPr>
+            </w:pPr>
             <w:r>
               <w:rPr>
                 <w:rFonts w:ascii="仿宋_GB2312" w:eastAsia="仿宋_GB2312" w:hAnsi="宋体" w:hint="eastAsia"/>
                 <w:sz w:val="28"/>
                 <w:szCs w:val="28"/>
               </w:rPr>
-              <w:t>号</w:t>
+              <w:t>性 别</w:t>
             </w:r>
           </w:p>
         </w:tc>
         <w:tc>
           <w:tcPr>
-            <w:tcW w:w="1323" w:type="dxa"/>
+            <w:tcW w:w="1455" w:type="dxa"/>
             <w:vAlign w:val="center"/>
           </w:tcPr>
           <w:p>
@@ -765,152 +844,34 @@
                 <w:sz w:val="28"/>
                 <w:szCs w:val="28"/>
               </w:rPr>
-              <w:t>姓</w:t>
+              <w:t>栋 号</w:t>
             </w:r>
+          </w:p>
+        </w:tc>
+        <w:tc>
+          <w:tcPr>
+            <w:tcW w:w="1390" w:type="dxa"/>
+            <w:vAlign w:val="center"/>
+          </w:tcPr>
+          <w:p>
+            <w:pPr>
+              <w:pStyle w:val="a4"/>
+              <w:spacing w:line="240" w:lineRule="auto"/>
+              <w:ind w:firstLine="0"/>
+              <w:jc w:val="center"/>
+              <w:rPr>
+                <w:rFonts w:ascii="仿宋_GB2312" w:eastAsia="仿宋_GB2312" w:hAnsi="宋体"/>
+                <w:sz w:val="28"/>
+                <w:szCs w:val="28"/>
+              </w:rPr>
+            </w:pPr>
             <w:r>
               <w:rPr>
                 <w:rFonts w:ascii="仿宋_GB2312" w:eastAsia="仿宋_GB2312" w:hAnsi="宋体" w:hint="eastAsia"/>
                 <w:sz w:val="28"/>
                 <w:szCs w:val="28"/>
               </w:rPr>
-              <w:t xml:space="preserve"> </w:t>
-            </w:r>
-            <w:r>
-              <w:rPr>
-                <w:rFonts w:ascii="仿宋_GB2312" w:eastAsia="仿宋_GB2312" w:hAnsi="宋体" w:hint="eastAsia"/>
-                <w:sz w:val="28"/>
-                <w:szCs w:val="28"/>
-              </w:rPr>
-              <w:t>名</w:t>
-            </w:r>
-          </w:p>
-        </w:tc>
-        <w:tc>
-          <w:tcPr>
-            <w:tcW w:w="968" w:type="dxa"/>
-            <w:vAlign w:val="center"/>
-          </w:tcPr>
-          <w:p>
-            <w:pPr>
-              <w:pStyle w:val="a4"/>
-              <w:spacing w:line="240" w:lineRule="auto"/>
-              <w:ind w:firstLine="0"/>
-              <w:jc w:val="center"/>
-              <w:rPr>
-                <w:rFonts w:ascii="仿宋_GB2312" w:eastAsia="仿宋_GB2312" w:hAnsi="宋体"/>
-                <w:sz w:val="28"/>
-                <w:szCs w:val="28"/>
-              </w:rPr>
-            </w:pPr>
-            <w:r>
-              <w:rPr>
-                <w:rFonts w:ascii="仿宋_GB2312" w:eastAsia="仿宋_GB2312" w:hAnsi="宋体" w:hint="eastAsia"/>
-                <w:sz w:val="28"/>
-                <w:szCs w:val="28"/>
-              </w:rPr>
-              <w:t>性</w:t>
-            </w:r>
-            <w:r>
-              <w:rPr>
-                <w:rFonts w:ascii="仿宋_GB2312" w:eastAsia="仿宋_GB2312" w:hAnsi="宋体" w:hint="eastAsia"/>
-                <w:sz w:val="28"/>
-                <w:szCs w:val="28"/>
-              </w:rPr>
-              <w:t xml:space="preserve"> </w:t>
-            </w:r>
-            <w:r>
-              <w:rPr>
-                <w:rFonts w:ascii="仿宋_GB2312" w:eastAsia="仿宋_GB2312" w:hAnsi="宋体" w:hint="eastAsia"/>
-                <w:sz w:val="28"/>
-                <w:szCs w:val="28"/>
-              </w:rPr>
-              <w:t>别</w:t>
-            </w:r>
-          </w:p>
-        </w:tc>
-        <w:tc>
-          <w:tcPr>
-            <w:tcW w:w="1455" w:type="dxa"/>
-            <w:vAlign w:val="center"/>
-          </w:tcPr>
-          <w:p>
-            <w:pPr>
-              <w:pStyle w:val="a4"/>
-              <w:spacing w:line="240" w:lineRule="auto"/>
-              <w:ind w:firstLine="0"/>
-              <w:jc w:val="center"/>
-              <w:rPr>
-                <w:rFonts w:ascii="仿宋_GB2312" w:eastAsia="仿宋_GB2312" w:hAnsi="宋体"/>
-                <w:sz w:val="28"/>
-                <w:szCs w:val="28"/>
-              </w:rPr>
-            </w:pPr>
-            <w:r>
-              <w:rPr>
-                <w:rFonts w:ascii="仿宋_GB2312" w:eastAsia="仿宋_GB2312" w:hAnsi="宋体" w:hint="eastAsia"/>
-                <w:sz w:val="28"/>
-                <w:szCs w:val="28"/>
-              </w:rPr>
-              <w:t>栋</w:t>
-            </w:r>
-            <w:r>
-              <w:rPr>
-                <w:rFonts w:ascii="仿宋_GB2312" w:eastAsia="仿宋_GB2312" w:hAnsi="宋体" w:hint="eastAsia"/>
-                <w:sz w:val="28"/>
-                <w:szCs w:val="28"/>
-              </w:rPr>
-              <w:t xml:space="preserve"> </w:t>
-            </w:r>
-            <w:r>
-              <w:rPr>
-                <w:rFonts w:ascii="仿宋_GB2312" w:eastAsia="仿宋_GB2312" w:hAnsi="宋体" w:hint="eastAsia"/>
-                <w:sz w:val="28"/>
-                <w:szCs w:val="28"/>
-              </w:rPr>
-              <w:t>号</w:t>
-            </w:r>
-          </w:p>
-        </w:tc>
-        <w:tc>
-          <w:tcPr>
-            <w:tcW w:w="1390" w:type="dxa"/>
-            <w:vAlign w:val="center"/>
-          </w:tcPr>
-          <w:p>
-            <w:pPr>
-              <w:pStyle w:val="a4"/>
-              <w:spacing w:line="240" w:lineRule="auto"/>
-              <w:ind w:firstLine="0"/>
-              <w:jc w:val="center"/>
-              <w:rPr>
-                <w:rFonts w:ascii="仿宋_GB2312" w:eastAsia="仿宋_GB2312" w:hAnsi="宋体"/>
-                <w:sz w:val="28"/>
-                <w:szCs w:val="28"/>
-              </w:rPr>
-            </w:pPr>
-            <w:r>
-              <w:rPr>
-                <w:rFonts w:ascii="仿宋_GB2312" w:eastAsia="仿宋_GB2312" w:hAnsi="宋体" w:hint="eastAsia"/>
-                <w:sz w:val="28"/>
-                <w:szCs w:val="28"/>
-              </w:rPr>
-              <w:t>房</w:t>
-            </w:r>
-            <w:r>
-              <w:rPr>
-                <w:rFonts w:ascii="仿宋_GB2312" w:eastAsia="仿宋_GB2312" w:hAnsi="宋体" w:hint="eastAsia"/>
-                <w:sz w:val="28"/>
-                <w:szCs w:val="28"/>
-              </w:rPr>
-              <w:t xml:space="preserve"> </w:t>
-            </w:r>
-            <w:r>
-              <w:rPr>
-                <w:rFonts w:ascii="仿宋_GB2312" w:eastAsia="仿宋_GB2312" w:hAnsi="宋体" w:hint="eastAsia"/>
-                <w:sz w:val="28"/>
-                <w:szCs w:val="28"/>
-              </w:rPr>
-              <w:t>号</w:t>
+              <w:t>房 号</w:t>
             </w:r>
           </w:p>
         </w:tc>
@@ -1018,23 +979,7 @@
                 <w:sz w:val="28"/>
                 <w:szCs w:val="28"/>
               </w:rPr>
-              <w:t>备</w:t>
-            </w:r>
-            <w:r>
-              <w:rPr>
-                <w:rFonts w:ascii="仿宋_GB2312" w:eastAsia="仿宋_GB2312" w:hAnsi="宋体" w:hint="eastAsia"/>
-                <w:sz w:val="28"/>
-                <w:szCs w:val="28"/>
-              </w:rPr>
-              <w:t xml:space="preserve">  </w:t>
-            </w:r>
-            <w:r>
-              <w:rPr>
-                <w:rFonts w:ascii="仿宋_GB2312" w:eastAsia="仿宋_GB2312" w:hAnsi="宋体" w:hint="eastAsia"/>
-                <w:sz w:val="28"/>
-                <w:szCs w:val="28"/>
-              </w:rPr>
-              <w:t>注</w:t>
+              <w:t>备  注</w:t>
             </w:r>
           </w:p>
         </w:tc>
@@ -2732,8 +2677,6 @@
               </w:rPr>
               <w:t>0</w:t>
             </w:r>
-            <w:bookmarkStart w:id="0" w:name="_GoBack"/>
-            <w:bookmarkEnd w:id="0"/>
           </w:p>
         </w:tc>
         <w:tc>
@@ -2893,7 +2836,6 @@
     <w:p>
       <w:pPr>
         <w:spacing w:line="360" w:lineRule="auto"/>
-        <w:jc w:val="center"/>
         <w:rPr>
           <w:rFonts w:ascii="仿宋_GB2312" w:eastAsia="仿宋_GB2312" w:hAnsi="宋体"/>
           <w:sz w:val="28"/>
@@ -3116,7 +3058,7 @@
     <w:lsdException w:name="Table Web 2" w:semiHidden="1" w:unhideWhenUsed="1"/>
     <w:lsdException w:name="Table Web 3" w:semiHidden="1" w:unhideWhenUsed="1"/>
     <w:lsdException w:name="Balloon Text" w:semiHidden="1" w:qFormat="1"/>
-    <w:lsdException w:name="Table Grid" w:semiHidden="1" w:unhideWhenUsed="1" w:qFormat="1"/>
+    <w:lsdException w:name="Table Grid" w:qFormat="1"/>
     <w:lsdException w:name="Table Theme" w:semiHidden="1" w:unhideWhenUsed="1"/>
     <w:lsdException w:name="Placeholder Text" w:semiHidden="1" w:uiPriority="99"/>
     <w:lsdException w:name="No Spacing" w:uiPriority="1" w:qFormat="1"/>
@@ -3502,6 +3444,27 @@
       <w:szCs w:val="24"/>
     </w:rPr>
   </w:style>
+  <w:style w:type="paragraph" w:styleId="ac">
+    <w:name w:val="Date"/>
+    <w:basedOn w:val="a"/>
+    <w:next w:val="a"/>
+    <w:link w:val="ad"/>
+    <w:rsid w:val="0057067E"/>
+    <w:pPr>
+      <w:ind w:leftChars="2500" w:left="100"/>
+    </w:pPr>
+  </w:style>
+  <w:style w:type="character" w:customStyle="1" w:styleId="ad">
+    <w:name w:val="日期 字符"/>
+    <w:basedOn w:val="a0"/>
+    <w:link w:val="ac"/>
+    <w:rsid w:val="0057067E"/>
+    <w:rPr>
+      <w:kern w:val="2"/>
+      <w:sz w:val="21"/>
+      <w:szCs w:val="24"/>
+    </w:rPr>
+  </w:style>
 </w:styles>
 </file>
 

</xml_diff>

<commit_message>
Site updated: 2019-04-23 14:46:34
</commit_message>
<xml_diff>
--- a/posts/4e5006b6/01筹备设立业主大会的申请书.docx
+++ b/posts/4e5006b6/01筹备设立业主大会的申请书.docx
@@ -18,7 +18,7 @@
           <w:sz w:val="44"/>
           <w:szCs w:val="44"/>
         </w:rPr>
-        <w:t>关于要求指导兰考县兰湾国际</w:t>
+        <w:t>兰考县兰湾国际</w:t>
       </w:r>
       <w:r>
         <w:rPr>
@@ -45,7 +45,7 @@
           <w:sz w:val="44"/>
           <w:szCs w:val="44"/>
         </w:rPr>
-        <w:t>成立首次</w:t>
+        <w:t>筹备设立</w:t>
       </w:r>
       <w:r>
         <w:rPr>
@@ -193,7 +193,55 @@
           <w:sz w:val="32"/>
           <w:szCs w:val="32"/>
         </w:rPr>
-        <w:t>总建筑面积199859.07平米。按照规划许可文件该小区建筑住宅1387套，本小区专有部分交付的建筑面积已达到建筑总面积的50%以上，已入住业主户数达到总业主数的30%以上</w:t>
+        <w:t>总建筑面积199859.07平米</w:t>
+      </w:r>
+      <w:r>
+        <w:rPr>
+          <w:rFonts w:ascii="仿宋_GB2312" w:eastAsia="仿宋_GB2312" w:hint="eastAsia"/>
+          <w:sz w:val="32"/>
+          <w:szCs w:val="32"/>
+        </w:rPr>
+        <w:t>，</w:t>
+      </w:r>
+      <w:r>
+        <w:rPr>
+          <w:rFonts w:ascii="仿宋_GB2312" w:eastAsia="仿宋_GB2312" w:hint="eastAsia"/>
+          <w:sz w:val="32"/>
+          <w:szCs w:val="32"/>
+        </w:rPr>
+        <w:t>建筑住宅1387</w:t>
+      </w:r>
+      <w:r>
+        <w:rPr>
+          <w:rFonts w:ascii="仿宋_GB2312" w:eastAsia="仿宋_GB2312" w:hint="eastAsia"/>
+          <w:sz w:val="32"/>
+          <w:szCs w:val="32"/>
+        </w:rPr>
+        <w:t>套。</w:t>
+      </w:r>
+      <w:r>
+        <w:rPr>
+          <w:rFonts w:ascii="仿宋_GB2312" w:eastAsia="仿宋_GB2312" w:hint="eastAsia"/>
+          <w:sz w:val="32"/>
+          <w:szCs w:val="32"/>
+        </w:rPr>
+        <w:t>本</w:t>
+      </w:r>
+      <w:r>
+        <w:rPr>
+          <w:rFonts w:ascii="仿宋_GB2312" w:eastAsia="仿宋_GB2312" w:hint="eastAsia"/>
+          <w:sz w:val="32"/>
+          <w:szCs w:val="32"/>
+        </w:rPr>
+        <w:t>小区</w:t>
+      </w:r>
+      <w:r>
+        <w:rPr>
+          <w:rFonts w:ascii="仿宋_GB2312" w:eastAsia="仿宋_GB2312" w:hint="eastAsia"/>
+          <w:sz w:val="32"/>
+          <w:szCs w:val="32"/>
+        </w:rPr>
+        <w:t>专有部分交付的建筑面积已达到建筑总面积的50%以上，已入住业主户数达到总业主数的30%以上</w:t>
       </w:r>
       <w:r>
         <w:rPr>
@@ -319,7 +367,7 @@
       <w:pPr>
         <w:pStyle w:val="ab"/>
         <w:rPr>
-          <w:rFonts w:ascii="仿宋_GB2312" w:eastAsia="仿宋_GB2312" w:hint="eastAsia"/>
+          <w:rFonts w:ascii="仿宋_GB2312" w:eastAsia="仿宋_GB2312"/>
           <w:sz w:val="32"/>
           <w:szCs w:val="32"/>
         </w:rPr>
@@ -338,9 +386,9 @@
     <w:p>
       <w:pPr>
         <w:pStyle w:val="ab"/>
-        <w:ind w:firstLineChars="1700" w:firstLine="5440"/>
-        <w:rPr>
-          <w:rFonts w:ascii="仿宋_GB2312" w:eastAsia="仿宋_GB2312"/>
+        <w:jc w:val="left"/>
+        <w:rPr>
+          <w:rFonts w:ascii="仿宋_GB2312" w:eastAsia="仿宋_GB2312" w:hint="eastAsia"/>
           <w:sz w:val="32"/>
           <w:szCs w:val="32"/>
         </w:rPr>
@@ -349,9 +397,8 @@
     <w:p>
       <w:pPr>
         <w:pStyle w:val="ab"/>
-        <w:ind w:firstLineChars="1700" w:firstLine="5440"/>
-        <w:rPr>
-          <w:rFonts w:ascii="仿宋_GB2312" w:eastAsia="仿宋_GB2312"/>
+        <w:rPr>
+          <w:rFonts w:ascii="仿宋_GB2312" w:eastAsia="仿宋_GB2312" w:hint="eastAsia"/>
           <w:sz w:val="32"/>
           <w:szCs w:val="32"/>
         </w:rPr>
@@ -461,8 +508,6 @@
         </w:rPr>
         <w:t xml:space="preserve">  </w:t>
       </w:r>
-      <w:bookmarkStart w:id="0" w:name="_GoBack"/>
-      <w:bookmarkEnd w:id="0"/>
       <w:r>
         <w:rPr>
           <w:rFonts w:ascii="仿宋_GB2312" w:eastAsia="仿宋_GB2312" w:hint="eastAsia"/>
@@ -498,7 +543,7 @@
       <w:pPr>
         <w:pStyle w:val="a4"/>
         <w:spacing w:line="480" w:lineRule="auto"/>
-        <w:ind w:firstLineChars="200" w:firstLine="640"/>
+        <w:ind w:firstLine="0"/>
         <w:rPr>
           <w:rFonts w:ascii="楷体_GB2312" w:eastAsia="楷体_GB2312"/>
           <w:bCs/>
@@ -523,6 +568,24 @@
           <w:szCs w:val="32"/>
         </w:rPr>
         <w:t>：</w:t>
+      </w:r>
+      <w:r>
+        <w:rPr>
+          <w:rFonts w:ascii="楷体_GB2312" w:eastAsia="楷体_GB2312" w:hint="eastAsia"/>
+          <w:bCs/>
+          <w:sz w:val="32"/>
+          <w:szCs w:val="32"/>
+        </w:rPr>
+        <w:t>关于筹备设立</w:t>
+      </w:r>
+      <w:r>
+        <w:rPr>
+          <w:rFonts w:ascii="楷体_GB2312" w:eastAsia="楷体_GB2312" w:hint="eastAsia"/>
+          <w:bCs/>
+          <w:sz w:val="32"/>
+          <w:szCs w:val="32"/>
+        </w:rPr>
+        <w:t>兰湾国际</w:t>
       </w:r>
       <w:r>
         <w:rPr>
@@ -538,7 +601,7 @@
       <w:pPr>
         <w:pStyle w:val="a4"/>
         <w:spacing w:line="480" w:lineRule="auto"/>
-        <w:ind w:firstLineChars="200" w:firstLine="640"/>
+        <w:ind w:firstLine="0"/>
         <w:rPr>
           <w:rFonts w:ascii="楷体_GB2312" w:eastAsia="楷体_GB2312"/>
           <w:bCs/>
@@ -580,8 +643,10 @@
           <w:sz w:val="32"/>
           <w:szCs w:val="32"/>
         </w:rPr>
-        <w:t>已</w:t>
-      </w:r>
+        <w:t>小区</w:t>
+      </w:r>
+      <w:bookmarkStart w:id="0" w:name="_GoBack"/>
+      <w:bookmarkEnd w:id="0"/>
       <w:r>
         <w:rPr>
           <w:rFonts w:ascii="楷体_GB2312" w:eastAsia="楷体_GB2312" w:hint="eastAsia"/>
@@ -598,7 +663,7 @@
           <w:sz w:val="32"/>
           <w:szCs w:val="32"/>
         </w:rPr>
-        <w:t>业主</w:t>
+        <w:t>情况说明</w:t>
       </w:r>
       <w:r>
         <w:rPr>
@@ -607,7 +672,7 @@
           <w:sz w:val="32"/>
           <w:szCs w:val="32"/>
         </w:rPr>
-        <w:t>登记</w:t>
+        <w:t>及</w:t>
       </w:r>
       <w:r>
         <w:rPr>
@@ -616,33 +681,7 @@
           <w:sz w:val="32"/>
           <w:szCs w:val="32"/>
         </w:rPr>
-        <w:t>信息</w:t>
-      </w:r>
-      <w:r>
-        <w:rPr>
-          <w:rFonts w:ascii="楷体_GB2312" w:eastAsia="楷体_GB2312" w:hint="eastAsia"/>
-          <w:bCs/>
-          <w:sz w:val="32"/>
-          <w:szCs w:val="32"/>
-        </w:rPr>
-        <w:t>及</w:t>
-      </w:r>
-      <w:r>
-        <w:rPr>
-          <w:rFonts w:ascii="楷体_GB2312" w:eastAsia="楷体_GB2312" w:hint="eastAsia"/>
-          <w:bCs/>
-          <w:sz w:val="32"/>
-          <w:szCs w:val="32"/>
-        </w:rPr>
-        <w:t>说明</w:t>
-      </w:r>
-      <w:r>
-        <w:rPr>
-          <w:rFonts w:ascii="黑体" w:eastAsia="黑体"/>
-          <w:sz w:val="36"/>
-          <w:szCs w:val="36"/>
-        </w:rPr>
-        <w:br w:type="page"/>
+        <w:t>登记信息</w:t>
       </w:r>
     </w:p>
     <w:p>
@@ -693,6 +732,30 @@
           <w:szCs w:val="36"/>
         </w:rPr>
         <w:t>：</w:t>
+      </w:r>
+      <w:r>
+        <w:rPr>
+          <w:rFonts w:ascii="方正小标宋简体" w:eastAsia="方正小标宋简体" w:hint="eastAsia"/>
+          <w:sz w:val="36"/>
+          <w:szCs w:val="36"/>
+        </w:rPr>
+        <w:t>关于</w:t>
+      </w:r>
+      <w:r>
+        <w:rPr>
+          <w:rFonts w:ascii="方正小标宋简体" w:eastAsia="方正小标宋简体" w:hint="eastAsia"/>
+          <w:sz w:val="36"/>
+          <w:szCs w:val="36"/>
+        </w:rPr>
+        <w:t>筹备设立</w:t>
+      </w:r>
+      <w:r>
+        <w:rPr>
+          <w:rFonts w:ascii="方正小标宋简体" w:eastAsia="方正小标宋简体" w:hint="eastAsia"/>
+          <w:sz w:val="36"/>
+          <w:szCs w:val="36"/>
+        </w:rPr>
+        <w:t>兰湾国际</w:t>
       </w:r>
       <w:r>
         <w:rPr>

</xml_diff>